<commit_message>
Dodany opis bossów i element bulbulatora
</commit_message>
<xml_diff>
--- a/kurła_to_dobra_fabuła.docx
+++ b/kurła_to_dobra_fabuła.docx
@@ -82,6 +82,16 @@
       </w:r>
       <w:r>
         <w:t xml:space="preserve"> Toczysz z nim walkę na śmierć i życie. Wygrywasz. Zabierasz to co Twoje. Czyli bulbulator od hydrowodotargacza do ciągnikowego kultywatora sprężynowego z zapasowym kompletem lemieszy półsztywnych i skaryfikatorem. Przy okazji zabierasz wszystkie jego pierścienie, które każdy jest wart 7 milionów euro( W razie jakby dofinansowania z UE nie starczyły na opłaty takie jak podatki czy transport maszyny). Ostatecznie budujesz maszynę wszystko śmiga i huczy. Lechia się odradza, lecz nie tak jak myślałeś. Okazuje się, że Lechia w tych czasach wygląda tak samo jak „Bolzga”, z którą cały czas walczyłeś. Ostatecznie się z tym zgodzisz zmieniasz nazwę mocarstwa na WIELKA POLSKA (musiał być gdzieś motyw patriotyczny, przecież kiedyś nazywał się Seba XDD) I tak się kończy ta historia, a Ty jesteś znany jako ten chory pojeb, który chciał zniszczyć całą Bolzge ale nikt nie ma Ci tego za złe bo zniszczyłeś największych światowych zbrodniarzy.</w:t>
+      </w:r>
+    </w:p>
+    <w:p/>
+    <w:p>
+      <w:r>
+        <w:t>BOSS 1: Janush</w:t>
+      </w:r>
+      <w:r>
+        <w:br/>
+        <w:t>Grand master of science and mail resending. Szczela mailami.</w:t>
       </w:r>
     </w:p>
     <w:sectPr>
@@ -142,10 +152,6 @@
     </w:p>
   </w:footnote>
 </w:footnotes>
-</file>
-
-<file path=word/numbering.xml><?xml version="1.0" encoding="utf-8"?>
-<w:numbering xmlns:ve="http://schemas.openxmlformats.org/markup-compatibility/2006" xmlns:o="urn:schemas-microsoft-com:office:office" xmlns:r="http://schemas.openxmlformats.org/officeDocument/2006/relationships" xmlns:m="http://schemas.openxmlformats.org/officeDocument/2006/math" xmlns:v="urn:schemas-microsoft-com:vml" xmlns:wp="http://schemas.openxmlformats.org/drawingml/2006/wordprocessingDrawing" xmlns:w10="urn:schemas-microsoft-com:office:word" xmlns:w="http://schemas.openxmlformats.org/wordprocessingml/2006/main" xmlns:wne="http://schemas.microsoft.com/office/word/2006/wordml"/>
 </file>
 
 <file path=word/styles.xml><?xml version="1.0" encoding="utf-8"?>

</xml_diff>